<commit_message>
Project Report - Wrote part of the implementation for UI
</commit_message>
<xml_diff>
--- a/Documentation/Project Report.docx
+++ b/Documentation/Project Report.docx
@@ -1,6 +1,6 @@
 
 <file path=word/document.xml><?xml version="1.0" encoding="utf-8"?>
-<w:document xmlns:wpc="http://schemas.microsoft.com/office/word/2010/wordprocessingCanvas" xmlns:mc="http://schemas.openxmlformats.org/markup-compatibility/2006" xmlns:o="urn:schemas-microsoft-com:office:office" xmlns:r="http://schemas.openxmlformats.org/officeDocument/2006/relationships" xmlns:m="http://schemas.openxmlformats.org/officeDocument/2006/math" xmlns:v="urn:schemas-microsoft-com:vml" xmlns:wp14="http://schemas.microsoft.com/office/word/2010/wordprocessingDrawing" xmlns:wp="http://schemas.openxmlformats.org/drawingml/2006/wordprocessingDrawing" xmlns:w10="urn:schemas-microsoft-com:office:word" xmlns:w="http://schemas.openxmlformats.org/wordprocessingml/2006/main" xmlns:w14="http://schemas.microsoft.com/office/word/2010/wordml" xmlns:w15="http://schemas.microsoft.com/office/word/2012/wordml" xmlns:wpg="http://schemas.microsoft.com/office/word/2010/wordprocessingGroup" xmlns:wpi="http://schemas.microsoft.com/office/word/2010/wordprocessingInk" xmlns:wne="http://schemas.microsoft.com/office/word/2006/wordml" xmlns:wps="http://schemas.microsoft.com/office/word/2010/wordprocessingShape" mc:Ignorable="w14 w15 wp14">
+<w:document xmlns:wpc="http://schemas.microsoft.com/office/word/2010/wordprocessingCanvas" xmlns:cx="http://schemas.microsoft.com/office/drawing/2014/chartex" xmlns:cx1="http://schemas.microsoft.com/office/drawing/2015/9/8/chartex" xmlns:mc="http://schemas.openxmlformats.org/markup-compatibility/2006" xmlns:o="urn:schemas-microsoft-com:office:office" xmlns:r="http://schemas.openxmlformats.org/officeDocument/2006/relationships" xmlns:m="http://schemas.openxmlformats.org/officeDocument/2006/math" xmlns:v="urn:schemas-microsoft-com:vml" xmlns:wp14="http://schemas.microsoft.com/office/word/2010/wordprocessingDrawing" xmlns:wp="http://schemas.openxmlformats.org/drawingml/2006/wordprocessingDrawing" xmlns:w10="urn:schemas-microsoft-com:office:word" xmlns:w="http://schemas.openxmlformats.org/wordprocessingml/2006/main" xmlns:w14="http://schemas.microsoft.com/office/word/2010/wordml" xmlns:w15="http://schemas.microsoft.com/office/word/2012/wordml" xmlns:w16se="http://schemas.microsoft.com/office/word/2015/wordml/symex" xmlns:wpg="http://schemas.microsoft.com/office/word/2010/wordprocessingGroup" xmlns:wpi="http://schemas.microsoft.com/office/word/2010/wordprocessingInk" xmlns:wne="http://schemas.microsoft.com/office/word/2006/wordml" xmlns:wps="http://schemas.microsoft.com/office/word/2010/wordprocessingShape" mc:Ignorable="w14 w15 w16se wp14">
   <w:body>
     <w:p>
       <w:pPr>
@@ -150,8 +150,16 @@
         <w:rPr>
           <w:rStyle w:val="SubtleEmphasis"/>
         </w:rPr>
-        <w:t>Magdalena Houska</w:t>
-      </w:r>
+        <w:t xml:space="preserve">Magdalena </w:t>
+      </w:r>
+      <w:proofErr w:type="spellStart"/>
+      <w:r>
+        <w:rPr>
+          <w:rStyle w:val="SubtleEmphasis"/>
+        </w:rPr>
+        <w:t>Houska</w:t>
+      </w:r>
+      <w:proofErr w:type="spellEnd"/>
       <w:r>
         <w:rPr>
           <w:rStyle w:val="SubtleEmphasis"/>
@@ -396,10 +404,7 @@
         </w:numPr>
       </w:pPr>
       <w:r>
-        <w:t>Explicit, but not line</w:t>
-      </w:r>
-      <w:r>
-        <w:t xml:space="preserve"> by line description of the code</w:t>
+        <w:t>Explicit, but not line by line description of the code</w:t>
       </w:r>
       <w:r>
         <w:t>)</w:t>
@@ -416,9 +421,53 @@
     <w:p>
       <w:pPr>
         <w:pStyle w:val="Heading3"/>
+        <w:ind w:left="0"/>
       </w:pPr>
       <w:r>
         <w:t>Nicklas</w:t>
+      </w:r>
+    </w:p>
+    <w:p>
+      <w:r>
+        <w:t xml:space="preserve">For the project I have been responsible for in-game UI. In this section I will explain the </w:t>
+      </w:r>
+      <w:r>
+        <w:t>design of the UI and</w:t>
+      </w:r>
+      <w:r>
+        <w:t xml:space="preserve"> </w:t>
+      </w:r>
+      <w:r>
+        <w:t>cover the</w:t>
+      </w:r>
+      <w:r>
+        <w:t xml:space="preserve"> implementation made to grant the functionality of the different UI elements</w:t>
+      </w:r>
+      <w:r>
+        <w:t>. Furthermore, I will briefly discuss my experience with implementation of UI without standard input such as mouse and keyboard, and how that had an impact on my decision making.</w:t>
+      </w:r>
+    </w:p>
+    <w:p/>
+    <w:p/>
+    <w:p/>
+    <w:p/>
+    <w:p>
+      <w:pPr>
+        <w:jc w:val="center"/>
+      </w:pPr>
+      <w:r>
+        <w:rPr>
+          <w:i/>
+        </w:rPr>
+        <w:t>Figure 2.0: The Cockpi</w:t>
+      </w:r>
+      <w:bookmarkStart w:id="0" w:name="_GoBack"/>
+      <w:bookmarkEnd w:id="0"/>
+      <w:r>
+        <w:rPr>
+          <w:i/>
+        </w:rPr>
+        <w:t>t</w:t>
       </w:r>
     </w:p>
     <w:p>
@@ -446,10 +495,26 @@
       </w:pPr>
       <w:r>
         <w:tab/>
-        <w:t xml:space="preserve">After deciding what game we wanted to make and querying the Unity Asset </w:t>
-      </w:r>
-      <w:r>
-        <w:t>store as well as blendswap, we found a prefab we liked. However, the prefab was not perfect</w:t>
+        <w:t xml:space="preserve">After deciding what </w:t>
+      </w:r>
+      <w:proofErr w:type="gramStart"/>
+      <w:r>
+        <w:t>game</w:t>
+      </w:r>
+      <w:proofErr w:type="gramEnd"/>
+      <w:r>
+        <w:t xml:space="preserve"> we wanted to make and querying the Unity Asset </w:t>
+      </w:r>
+      <w:r>
+        <w:t xml:space="preserve">store as well as </w:t>
+      </w:r>
+      <w:proofErr w:type="spellStart"/>
+      <w:r>
+        <w:t>blendswap</w:t>
+      </w:r>
+      <w:proofErr w:type="spellEnd"/>
+      <w:r>
+        <w:t>, we found a prefab we liked. However, the prefab was not perfect</w:t>
       </w:r>
       <w:r>
         <w:t xml:space="preserve">. </w:t>
@@ -521,17 +586,23 @@
         <w:t>(</w:t>
       </w:r>
       <w:r>
-        <w:t xml:space="preserve">Are you satisfied with your project? What would you have done differently? </w:t>
+        <w:t>Are you satisfied with your project? What would you have done differently</w:t>
+      </w:r>
+      <w:proofErr w:type="gramStart"/>
+      <w:r>
+        <w:t xml:space="preserve">? </w:t>
       </w:r>
       <w:r>
         <w:t>)</w:t>
       </w:r>
+      <w:proofErr w:type="gramEnd"/>
     </w:p>
     <w:p>
       <w:pPr>
         <w:pStyle w:val="Heading2"/>
       </w:pPr>
       <w:r>
+        <w:lastRenderedPageBreak/>
         <w:t xml:space="preserve">Conclusion </w:t>
       </w:r>
     </w:p>
@@ -539,8 +610,6 @@
       <w:r>
         <w:t>(</w:t>
       </w:r>
-      <w:bookmarkStart w:id="0" w:name="_GoBack"/>
-      <w:bookmarkEnd w:id="0"/>
       <w:r>
         <w:t>Summary of main points and results</w:t>
       </w:r>
@@ -559,7 +628,7 @@
 </file>
 
 <file path=word/numbering.xml><?xml version="1.0" encoding="utf-8"?>
-<w:numbering xmlns:wpc="http://schemas.microsoft.com/office/word/2010/wordprocessingCanvas" xmlns:mc="http://schemas.openxmlformats.org/markup-compatibility/2006" xmlns:o="urn:schemas-microsoft-com:office:office" xmlns:r="http://schemas.openxmlformats.org/officeDocument/2006/relationships" xmlns:m="http://schemas.openxmlformats.org/officeDocument/2006/math" xmlns:v="urn:schemas-microsoft-com:vml" xmlns:wp14="http://schemas.microsoft.com/office/word/2010/wordprocessingDrawing" xmlns:wp="http://schemas.openxmlformats.org/drawingml/2006/wordprocessingDrawing" xmlns:w10="urn:schemas-microsoft-com:office:word" xmlns:w="http://schemas.openxmlformats.org/wordprocessingml/2006/main" xmlns:w14="http://schemas.microsoft.com/office/word/2010/wordml" xmlns:w15="http://schemas.microsoft.com/office/word/2012/wordml" xmlns:wpg="http://schemas.microsoft.com/office/word/2010/wordprocessingGroup" xmlns:wpi="http://schemas.microsoft.com/office/word/2010/wordprocessingInk" xmlns:wne="http://schemas.microsoft.com/office/word/2006/wordml" xmlns:wps="http://schemas.microsoft.com/office/word/2010/wordprocessingShape" mc:Ignorable="w14 w15 wp14">
+<w:numbering xmlns:wpc="http://schemas.microsoft.com/office/word/2010/wordprocessingCanvas" xmlns:cx="http://schemas.microsoft.com/office/drawing/2014/chartex" xmlns:cx1="http://schemas.microsoft.com/office/drawing/2015/9/8/chartex" xmlns:mc="http://schemas.openxmlformats.org/markup-compatibility/2006" xmlns:o="urn:schemas-microsoft-com:office:office" xmlns:r="http://schemas.openxmlformats.org/officeDocument/2006/relationships" xmlns:m="http://schemas.openxmlformats.org/officeDocument/2006/math" xmlns:v="urn:schemas-microsoft-com:vml" xmlns:wp14="http://schemas.microsoft.com/office/word/2010/wordprocessingDrawing" xmlns:wp="http://schemas.openxmlformats.org/drawingml/2006/wordprocessingDrawing" xmlns:w10="urn:schemas-microsoft-com:office:word" xmlns:w="http://schemas.openxmlformats.org/wordprocessingml/2006/main" xmlns:w14="http://schemas.microsoft.com/office/word/2010/wordml" xmlns:w15="http://schemas.microsoft.com/office/word/2012/wordml" xmlns:w16se="http://schemas.microsoft.com/office/word/2015/wordml/symex" xmlns:wpg="http://schemas.microsoft.com/office/word/2010/wordprocessingGroup" xmlns:wpi="http://schemas.microsoft.com/office/word/2010/wordprocessingInk" xmlns:wne="http://schemas.microsoft.com/office/word/2006/wordml" xmlns:wps="http://schemas.microsoft.com/office/word/2010/wordprocessingShape" mc:Ignorable="w14 w15 w16se wp14">
   <w:abstractNum w:abstractNumId="0" w15:restartNumberingAfterBreak="0">
     <w:nsid w:val="0F4B6901"/>
     <w:multiLevelType w:val="hybridMultilevel"/>
@@ -794,7 +863,7 @@
 </file>
 
 <file path=word/styles.xml><?xml version="1.0" encoding="utf-8"?>
-<w:styles xmlns:mc="http://schemas.openxmlformats.org/markup-compatibility/2006" xmlns:r="http://schemas.openxmlformats.org/officeDocument/2006/relationships" xmlns:w="http://schemas.openxmlformats.org/wordprocessingml/2006/main" xmlns:w14="http://schemas.microsoft.com/office/word/2010/wordml" xmlns:w15="http://schemas.microsoft.com/office/word/2012/wordml" mc:Ignorable="w14 w15">
+<w:styles xmlns:mc="http://schemas.openxmlformats.org/markup-compatibility/2006" xmlns:r="http://schemas.openxmlformats.org/officeDocument/2006/relationships" xmlns:w="http://schemas.openxmlformats.org/wordprocessingml/2006/main" xmlns:w14="http://schemas.microsoft.com/office/word/2010/wordml" xmlns:w15="http://schemas.microsoft.com/office/word/2012/wordml" xmlns:w16se="http://schemas.microsoft.com/office/word/2015/wordml/symex" mc:Ignorable="w14 w15 w16se">
   <w:docDefaults>
     <w:rPrDefault>
       <w:rPr>

</xml_diff>